<commit_message>
incorporated outlin edits from scott, eric
</commit_message>
<xml_diff>
--- a/manuscript/outline.docx
+++ b/manuscript/outline.docx
@@ -352,14 +352,73 @@
     </w:p>
     <w:p>
       <w:pPr>
-        <w:pStyle w:val="Compact"/>
         <w:numPr>
           <w:numId w:val="1001"/>
           <w:ilvl w:val="0"/>
         </w:numPr>
       </w:pPr>
       <w:r>
-        <w:t xml:space="preserve">Effective stream management can depend on identification and prioritization of locations where activities are expected to have desired outcomes.</w:t>
+        <w:t xml:space="preserve">In many urban and agricultural areas the majority of stream miles are not healthy and in need of some level of management (cite SWAMP, SMC, NRSA)</w:t>
+      </w:r>
+    </w:p>
+    <w:p>
+      <w:pPr>
+        <w:numPr>
+          <w:numId w:val="1001"/>
+          <w:ilvl w:val="0"/>
+        </w:numPr>
+      </w:pPr>
+      <w:r>
+        <w:t xml:space="preserve">Unfortunately, there are not sufficient resources to restore all streams to reference conditions, nor is it practical</w:t>
+      </w:r>
+    </w:p>
+    <w:p>
+      <w:pPr>
+        <w:numPr>
+          <w:numId w:val="1001"/>
+          <w:ilvl w:val="0"/>
+        </w:numPr>
+      </w:pPr>
+      <w:r>
+        <w:t xml:space="preserve">Need a way to comprehensively evaluate streams across large spatial scales for</w:t>
+      </w:r>
+      <w:r>
+        <w:t xml:space="preserve"> </w:t>
+      </w:r>
+      <w:r>
+        <w:t xml:space="preserve">“</w:t>
+      </w:r>
+      <w:r>
+        <w:t xml:space="preserve">management potential</w:t>
+      </w:r>
+      <w:r>
+        <w:t xml:space="preserve">”</w:t>
+      </w:r>
+      <w:r>
+        <w:t xml:space="preserve">. This allows establishment of reasonable expectations and prioritization of limited resources most effectively</w:t>
+      </w:r>
+    </w:p>
+    <w:p>
+      <w:pPr>
+        <w:numPr>
+          <w:numId w:val="1001"/>
+          <w:ilvl w:val="0"/>
+        </w:numPr>
+      </w:pPr>
+      <w:r>
+        <w:t xml:space="preserve">Once these large spatial scales are understood, sites can be prioritized by local managers to ensure resources are wisely allocated.</w:t>
+      </w:r>
+    </w:p>
+    <w:p>
+      <w:pPr>
+        <w:pStyle w:val="Compact"/>
+        <w:numPr>
+          <w:numId w:val="1001"/>
+          <w:ilvl w:val="0"/>
+        </w:numPr>
+      </w:pPr>
+      <w:r>
+        <w:t xml:space="preserve">Goal: demonstrate application of a landscape model to classify and prioritize stream monitoring sites using estimated constraints on biological integrity.</w:t>
       </w:r>
     </w:p>
     <w:p>
@@ -371,7 +430,7 @@
         </w:numPr>
       </w:pPr>
       <w:r>
-        <w:t xml:space="preserve">Difficulty defining priorities one site at a time (or setting priorities without data)</w:t>
+        <w:t xml:space="preserve">Build on knowledge and relationships developed through existing monitoring programs and apply that in a predictive manner across entire landscapes to inform decisions</w:t>
       </w:r>
     </w:p>
     <w:p>
@@ -383,7 +442,7 @@
         </w:numPr>
       </w:pPr>
       <w:r>
-        <w:t xml:space="preserve">Placing bounds on known drivers of change can reduce uncertainty in decisions</w:t>
+        <w:t xml:space="preserve">Statewide application of the model</w:t>
       </w:r>
     </w:p>
     <w:p>
@@ -395,19 +454,38 @@
         </w:numPr>
       </w:pPr>
       <w:r>
-        <w:t xml:space="preserve">Understanding effects of landscape on stream integrity is particularly relevant for targeted action</w:t>
-      </w:r>
-    </w:p>
-    <w:p>
-      <w:pPr>
-        <w:pStyle w:val="Compact"/>
-        <w:numPr>
-          <w:numId w:val="1001"/>
+        <w:t xml:space="preserve">A case study is used to demonstrate how the model can be used to classify and prioritize by watershed using guidance from a regional stakeholder group. Specific questions that were addressed through the case study.</w:t>
+      </w:r>
+    </w:p>
+    <w:p>
+      <w:pPr>
+        <w:pStyle w:val="Heading1"/>
+      </w:pPr>
+      <w:bookmarkStart w:id="30" w:name="methods"/>
+      <w:bookmarkEnd w:id="30"/>
+      <w:r>
+        <w:t xml:space="preserve">Methods</w:t>
+      </w:r>
+    </w:p>
+    <w:p>
+      <w:pPr>
+        <w:pStyle w:val="Heading3"/>
+      </w:pPr>
+      <w:bookmarkStart w:id="31" w:name="study-area-and-data-sources"/>
+      <w:bookmarkEnd w:id="31"/>
+      <w:r>
+        <w:t xml:space="preserve">Study area and data sources</w:t>
+      </w:r>
+    </w:p>
+    <w:p>
+      <w:pPr>
+        <w:numPr>
+          <w:numId w:val="1003"/>
           <w:ilvl w:val="0"/>
         </w:numPr>
       </w:pPr>
       <w:r>
-        <w:t xml:space="preserve">We don’t have good tools to develop a context of expectation of what’s possible at a site.</w:t>
+        <w:t xml:space="preserve">Brief description of CA, stream types and designated uses, PSA regions, management interests (e.g., southern vs. northern CA)</w:t>
       </w:r>
     </w:p>
     <w:p>
@@ -415,47 +493,11 @@
         <w:pStyle w:val="Compact"/>
         <w:numPr>
           <w:numId w:val="1003"/>
-          <w:ilvl w:val="1"/>
-        </w:numPr>
-      </w:pPr>
-      <w:r>
-        <w:t xml:space="preserve">This can help prioritize management actions.</w:t>
-      </w:r>
-    </w:p>
-    <w:p>
-      <w:pPr>
-        <w:pStyle w:val="Compact"/>
-        <w:numPr>
-          <w:numId w:val="1003"/>
-          <w:ilvl w:val="1"/>
-        </w:numPr>
-      </w:pPr>
-      <w:r>
-        <w:t xml:space="preserve">Context can be defined by models, expert knowledge, and/or defined values</w:t>
-      </w:r>
-    </w:p>
-    <w:p>
-      <w:pPr>
-        <w:pStyle w:val="Compact"/>
-        <w:numPr>
-          <w:numId w:val="1003"/>
-          <w:ilvl w:val="1"/>
-        </w:numPr>
-      </w:pPr>
-      <w:r>
-        <w:t xml:space="preserve">Stakeholder involvement is critical in this process</w:t>
-      </w:r>
-    </w:p>
-    <w:p>
-      <w:pPr>
-        <w:pStyle w:val="Compact"/>
-        <w:numPr>
-          <w:numId w:val="1001"/>
           <w:ilvl w:val="0"/>
         </w:numPr>
       </w:pPr>
       <w:r>
-        <w:t xml:space="preserve">Goal: demonstrate application of a landscape model to classify and prioritize stream monitoring sites using estimated constraints on biological integrity.</w:t>
+        <w:t xml:space="preserve">Data sources</w:t>
       </w:r>
     </w:p>
     <w:p>
@@ -467,7 +509,7 @@
         </w:numPr>
       </w:pPr>
       <w:r>
-        <w:t xml:space="preserve">Statewide application of the model</w:t>
+        <w:t xml:space="preserve">Streamcat database used to quantify watershed land use at all sites</w:t>
       </w:r>
     </w:p>
     <w:p>
@@ -479,27 +521,29 @@
         </w:numPr>
       </w:pPr>
       <w:r>
-        <w:t xml:space="preserve">A case study is used to demonstrate how the model can be used to classify and prioritize by watershed using guidance from a regional stakeholder group.</w:t>
-      </w:r>
-    </w:p>
-    <w:p>
-      <w:pPr>
-        <w:pStyle w:val="Heading1"/>
-      </w:pPr>
-      <w:bookmarkStart w:id="30" w:name="methods"/>
-      <w:bookmarkEnd w:id="30"/>
-      <w:r>
-        <w:t xml:space="preserve">Methods</w:t>
+        <w:t xml:space="preserve">Streamcat data linked to NHD, reach as individual unit for model output</w:t>
+      </w:r>
+    </w:p>
+    <w:p>
+      <w:pPr>
+        <w:pStyle w:val="Compact"/>
+        <w:numPr>
+          <w:numId w:val="1004"/>
+          <w:ilvl w:val="1"/>
+        </w:numPr>
+      </w:pPr>
+      <w:r>
+        <w:t xml:space="preserve">CSCI as measure of biological condition</w:t>
       </w:r>
     </w:p>
     <w:p>
       <w:pPr>
         <w:pStyle w:val="Heading3"/>
       </w:pPr>
-      <w:bookmarkStart w:id="31" w:name="study-area-and-data-sources"/>
-      <w:bookmarkEnd w:id="31"/>
-      <w:r>
-        <w:t xml:space="preserve">Study area and data sources</w:t>
+      <w:bookmarkStart w:id="32" w:name="building-and-validating-landscape-models"/>
+      <w:bookmarkEnd w:id="32"/>
+      <w:r>
+        <w:t xml:space="preserve">Building and validating landscape models</w:t>
       </w:r>
     </w:p>
     <w:p>
@@ -510,7 +554,7 @@
         </w:numPr>
       </w:pPr>
       <w:r>
-        <w:t xml:space="preserve">Brief description of CA, stream types and designated uses, PSA regions, management interests (e.g., southern vs. northern CA)</w:t>
+        <w:t xml:space="preserve">Development of landscape model using statewide data</w:t>
       </w:r>
     </w:p>
     <w:p>
@@ -522,7 +566,7 @@
         </w:numPr>
       </w:pPr>
       <w:r>
-        <w:t xml:space="preserve">Data sources</w:t>
+        <w:t xml:space="preserve">Ag/Urban land in catchment as predictor of constraint</w:t>
       </w:r>
     </w:p>
     <w:p>
@@ -534,7 +578,7 @@
         </w:numPr>
       </w:pPr>
       <w:r>
-        <w:t xml:space="preserve">Streamcat database used to quantify watershed land use at all sites</w:t>
+        <w:t xml:space="preserve">Chosen through vetted stakeholder process at the state level</w:t>
       </w:r>
     </w:p>
     <w:p>
@@ -546,29 +590,39 @@
         </w:numPr>
       </w:pPr>
       <w:r>
-        <w:t xml:space="preserve">Streamcat data linked to NHD, reach as individual unit for model output</w:t>
-      </w:r>
-    </w:p>
-    <w:p>
-      <w:pPr>
-        <w:pStyle w:val="Compact"/>
-        <w:numPr>
-          <w:numId w:val="1006"/>
-          <w:ilvl w:val="1"/>
-        </w:numPr>
-      </w:pPr>
-      <w:r>
-        <w:t xml:space="preserve">CSCI as measure of biological condition</w:t>
+        <w:t xml:space="preserve">Model incomplete by design, goal of explaining portion of biological response from large-scale constraints</w:t>
+      </w:r>
+    </w:p>
+    <w:p>
+      <w:pPr>
+        <w:numPr>
+          <w:numId w:val="1005"/>
+          <w:ilvl w:val="0"/>
+        </w:numPr>
+      </w:pPr>
+      <w:r>
+        <w:t xml:space="preserve">Quantile regression forests and range of model output</w:t>
+      </w:r>
+    </w:p>
+    <w:p>
+      <w:pPr>
+        <w:numPr>
+          <w:numId w:val="1005"/>
+          <w:ilvl w:val="0"/>
+        </w:numPr>
+      </w:pPr>
+      <w:r>
+        <w:t xml:space="preserve">Split between calibration/validation data, evaluation of performance</w:t>
       </w:r>
     </w:p>
     <w:p>
       <w:pPr>
         <w:pStyle w:val="Heading3"/>
       </w:pPr>
-      <w:bookmarkStart w:id="32" w:name="building-and-validating-landscape-models"/>
-      <w:bookmarkEnd w:id="32"/>
-      <w:r>
-        <w:t xml:space="preserve">Building and validating landscape models</w:t>
+      <w:bookmarkStart w:id="33" w:name="san-gabriel-river-watershed-case-study"/>
+      <w:bookmarkEnd w:id="33"/>
+      <w:r>
+        <w:t xml:space="preserve">San Gabriel River watershed case study</w:t>
       </w:r>
     </w:p>
     <w:p>
@@ -579,108 +633,29 @@
         </w:numPr>
       </w:pPr>
       <w:r>
-        <w:t xml:space="preserve">Development of landscape model using statewide data</w:t>
-      </w:r>
-    </w:p>
-    <w:p>
-      <w:pPr>
-        <w:pStyle w:val="Compact"/>
+        <w:t xml:space="preserve">Overview of SGR watershed, land use, upper/lower watershed, etc.</w:t>
+      </w:r>
+    </w:p>
+    <w:p>
+      <w:pPr>
         <w:numPr>
           <w:numId w:val="1007"/>
           <w:ilvl w:val="0"/>
         </w:numPr>
       </w:pPr>
       <w:r>
-        <w:t xml:space="preserve">Ag/Urban land in catchment as predictor of constraint</w:t>
-      </w:r>
-    </w:p>
-    <w:p>
-      <w:pPr>
-        <w:pStyle w:val="Compact"/>
-        <w:numPr>
-          <w:numId w:val="1008"/>
-          <w:ilvl w:val="1"/>
-        </w:numPr>
-      </w:pPr>
-      <w:r>
-        <w:t xml:space="preserve">Chosen through vetted stakeholder process at the state level</w:t>
-      </w:r>
-    </w:p>
-    <w:p>
-      <w:pPr>
-        <w:pStyle w:val="Compact"/>
-        <w:numPr>
-          <w:numId w:val="1008"/>
-          <w:ilvl w:val="1"/>
-        </w:numPr>
-      </w:pPr>
-      <w:r>
-        <w:t xml:space="preserve">Model incomplete by design, goal of explaining portion of biological response from large-scale constraints</w:t>
-      </w:r>
-    </w:p>
-    <w:p>
-      <w:pPr>
+        <w:t xml:space="preserve">SGR management groups and SGRRMP</w:t>
+      </w:r>
+    </w:p>
+    <w:p>
+      <w:pPr>
+        <w:pStyle w:val="Compact"/>
         <w:numPr>
           <w:numId w:val="1007"/>
           <w:ilvl w:val="0"/>
         </w:numPr>
       </w:pPr>
       <w:r>
-        <w:t xml:space="preserve">Quantile regression forests and range of model output</w:t>
-      </w:r>
-    </w:p>
-    <w:p>
-      <w:pPr>
-        <w:numPr>
-          <w:numId w:val="1007"/>
-          <w:ilvl w:val="0"/>
-        </w:numPr>
-      </w:pPr>
-      <w:r>
-        <w:t xml:space="preserve">Split between calibration/validation data, evaluation of performance</w:t>
-      </w:r>
-    </w:p>
-    <w:p>
-      <w:pPr>
-        <w:pStyle w:val="Heading3"/>
-      </w:pPr>
-      <w:bookmarkStart w:id="33" w:name="san-gabriel-river-watershed-case-study"/>
-      <w:bookmarkEnd w:id="33"/>
-      <w:r>
-        <w:t xml:space="preserve">San Gabriel River watershed case study</w:t>
-      </w:r>
-    </w:p>
-    <w:p>
-      <w:pPr>
-        <w:numPr>
-          <w:numId w:val="1009"/>
-          <w:ilvl w:val="0"/>
-        </w:numPr>
-      </w:pPr>
-      <w:r>
-        <w:t xml:space="preserve">Overview of SGR watershed, land use, upper/lower watershed, etc.</w:t>
-      </w:r>
-    </w:p>
-    <w:p>
-      <w:pPr>
-        <w:numPr>
-          <w:numId w:val="1009"/>
-          <w:ilvl w:val="0"/>
-        </w:numPr>
-      </w:pPr>
-      <w:r>
-        <w:t xml:space="preserve">SGR management groups and SGRRMP</w:t>
-      </w:r>
-    </w:p>
-    <w:p>
-      <w:pPr>
-        <w:pStyle w:val="Compact"/>
-        <w:numPr>
-          <w:numId w:val="1009"/>
-          <w:ilvl w:val="0"/>
-        </w:numPr>
-      </w:pPr>
-      <w:r>
         <w:t xml:space="preserve">General process of involving stakeholders in developing model, identifying priorities</w:t>
       </w:r>
     </w:p>
@@ -688,7 +663,7 @@
       <w:pPr>
         <w:pStyle w:val="Compact"/>
         <w:numPr>
-          <w:numId w:val="1010"/>
+          <w:numId w:val="1008"/>
           <w:ilvl w:val="1"/>
         </w:numPr>
       </w:pPr>
@@ -727,207 +702,159 @@
       <w:pPr>
         <w:pStyle w:val="Compact"/>
         <w:numPr>
+          <w:numId w:val="1009"/>
+          <w:ilvl w:val="0"/>
+        </w:numPr>
+      </w:pPr>
+      <w:r>
+        <w:t xml:space="preserve">Details about classification framework for stream reaches</w:t>
+      </w:r>
+    </w:p>
+    <w:p>
+      <w:pPr>
+        <w:pStyle w:val="Compact"/>
+        <w:numPr>
+          <w:numId w:val="1010"/>
+          <w:ilvl w:val="1"/>
+        </w:numPr>
+      </w:pPr>
+      <w:r>
+        <w:t xml:space="preserve">Range of CSCI expectations at a reach relative to a chosen CSCI threshold (i.e., as a basis for defining reach classification)</w:t>
+      </w:r>
+    </w:p>
+    <w:p>
+      <w:pPr>
+        <w:pStyle w:val="Compact"/>
+        <w:numPr>
+          <w:numId w:val="1010"/>
+          <w:ilvl w:val="1"/>
+        </w:numPr>
+      </w:pPr>
+      <w:r>
+        <w:t xml:space="preserve">Likely constrained, possibly constrained, possibly unconstrained, likely unconstrained</w:t>
+      </w:r>
+    </w:p>
+    <w:p>
+      <w:pPr>
+        <w:pStyle w:val="Compact"/>
+        <w:numPr>
+          <w:numId w:val="1009"/>
+          <w:ilvl w:val="0"/>
+        </w:numPr>
+      </w:pPr>
+      <w:r>
+        <w:t xml:space="preserve">Details about identifying site performance</w:t>
+      </w:r>
+    </w:p>
+    <w:p>
+      <w:pPr>
+        <w:pStyle w:val="Compact"/>
+        <w:numPr>
           <w:numId w:val="1011"/>
+          <w:ilvl w:val="1"/>
+        </w:numPr>
+      </w:pPr>
+      <w:r>
+        <w:t xml:space="preserve">Sites with observed scores above the upper limit of the reach expectation as</w:t>
+      </w:r>
+      <w:r>
+        <w:t xml:space="preserve"> </w:t>
+      </w:r>
+      <w:r>
+        <w:t xml:space="preserve">“</w:t>
+      </w:r>
+      <w:r>
+        <w:t xml:space="preserve">over-performing</w:t>
+      </w:r>
+      <w:r>
+        <w:t xml:space="preserve">”</w:t>
+      </w:r>
+      <w:r>
+        <w:t xml:space="preserve"> </w:t>
+      </w:r>
+      <w:r>
+        <w:t xml:space="preserve">and sites below the lower limit as</w:t>
+      </w:r>
+      <w:r>
+        <w:t xml:space="preserve"> </w:t>
+      </w:r>
+      <w:r>
+        <w:t xml:space="preserve">“</w:t>
+      </w:r>
+      <w:r>
+        <w:t xml:space="preserve">under-performing</w:t>
+      </w:r>
+      <w:r>
+        <w:t xml:space="preserve">”</w:t>
+      </w:r>
+      <w:r>
+        <w:t xml:space="preserve">, within range as</w:t>
+      </w:r>
+      <w:r>
+        <w:t xml:space="preserve"> </w:t>
+      </w:r>
+      <w:r>
+        <w:t xml:space="preserve">“</w:t>
+      </w:r>
+      <w:r>
+        <w:t xml:space="preserve">expected</w:t>
+      </w:r>
+      <w:r>
+        <w:t xml:space="preserve">”</w:t>
+      </w:r>
+    </w:p>
+    <w:p>
+      <w:pPr>
+        <w:pStyle w:val="Compact"/>
+        <w:numPr>
+          <w:numId w:val="1011"/>
+          <w:ilvl w:val="1"/>
+        </w:numPr>
+      </w:pPr>
+      <w:r>
+        <w:t xml:space="preserve">Identified for each of four reach classifications</w:t>
+      </w:r>
+    </w:p>
+    <w:p>
+      <w:pPr>
+        <w:pStyle w:val="Compact"/>
+        <w:numPr>
+          <w:numId w:val="1011"/>
+          <w:ilvl w:val="1"/>
+        </w:numPr>
+      </w:pPr>
+      <w:r>
+        <w:t xml:space="preserve">Further identified based on location to CSCI threshold to define</w:t>
+      </w:r>
+      <w:r>
+        <w:t xml:space="preserve"> </w:t>
+      </w:r>
+      <w:r>
+        <w:t xml:space="preserve">“</w:t>
+      </w:r>
+      <w:r>
+        <w:t xml:space="preserve">types</w:t>
+      </w:r>
+      <w:r>
+        <w:t xml:space="preserve">”</w:t>
+      </w:r>
+      <w:r>
+        <w:t xml:space="preserve"> </w:t>
+      </w:r>
+      <w:r>
+        <w:t xml:space="preserve">to prioritize</w:t>
+      </w:r>
+    </w:p>
+    <w:p>
+      <w:pPr>
+        <w:pStyle w:val="Compact"/>
+        <w:numPr>
+          <w:numId w:val="1009"/>
           <w:ilvl w:val="0"/>
         </w:numPr>
       </w:pPr>
       <w:r>
-        <w:t xml:space="preserve">Summary of framework for identifying site priorities for management actions</w:t>
-      </w:r>
-    </w:p>
-    <w:p>
-      <w:pPr>
-        <w:pStyle w:val="Compact"/>
-        <w:numPr>
-          <w:numId w:val="1012"/>
-          <w:ilvl w:val="1"/>
-        </w:numPr>
-      </w:pPr>
-      <w:r>
-        <w:t xml:space="preserve">Reach classifciation - all reaches</w:t>
-      </w:r>
-    </w:p>
-    <w:p>
-      <w:pPr>
-        <w:pStyle w:val="Compact"/>
-        <w:numPr>
-          <w:numId w:val="1012"/>
-          <w:ilvl w:val="1"/>
-        </w:numPr>
-      </w:pPr>
-      <w:r>
-        <w:t xml:space="preserve">Site performance - all sites</w:t>
-      </w:r>
-    </w:p>
-    <w:p>
-      <w:pPr>
-        <w:pStyle w:val="Compact"/>
-        <w:numPr>
-          <w:numId w:val="1012"/>
-          <w:ilvl w:val="1"/>
-        </w:numPr>
-      </w:pPr>
-      <w:r>
-        <w:t xml:space="preserve">Management priorities - by site types, extrapolated to all sites</w:t>
-      </w:r>
-    </w:p>
-    <w:p>
-      <w:pPr>
-        <w:pStyle w:val="Compact"/>
-        <w:numPr>
-          <w:numId w:val="1011"/>
-          <w:ilvl w:val="0"/>
-        </w:numPr>
-      </w:pPr>
-      <w:r>
-        <w:t xml:space="preserve">Details about classification framework for stream reaches</w:t>
-      </w:r>
-    </w:p>
-    <w:p>
-      <w:pPr>
-        <w:pStyle w:val="Compact"/>
-        <w:numPr>
-          <w:numId w:val="1013"/>
-          <w:ilvl w:val="1"/>
-        </w:numPr>
-      </w:pPr>
-      <w:r>
-        <w:t xml:space="preserve">Range of CSCI expectations at a reach relative to a chosen CSCI threshold</w:t>
-      </w:r>
-    </w:p>
-    <w:p>
-      <w:pPr>
-        <w:pStyle w:val="Compact"/>
-        <w:numPr>
-          <w:numId w:val="1013"/>
-          <w:ilvl w:val="1"/>
-        </w:numPr>
-      </w:pPr>
-      <w:r>
-        <w:t xml:space="preserve">Likely constrained, possibly constrained, possibly unconstrained, likely unconstrained</w:t>
-      </w:r>
-    </w:p>
-    <w:p>
-      <w:pPr>
-        <w:pStyle w:val="Compact"/>
-        <w:numPr>
-          <w:numId w:val="1011"/>
-          <w:ilvl w:val="0"/>
-        </w:numPr>
-      </w:pPr>
-      <w:r>
-        <w:t xml:space="preserve">Details about identifying site performance</w:t>
-      </w:r>
-    </w:p>
-    <w:p>
-      <w:pPr>
-        <w:pStyle w:val="Compact"/>
-        <w:numPr>
-          <w:numId w:val="1014"/>
-          <w:ilvl w:val="1"/>
-        </w:numPr>
-      </w:pPr>
-      <w:r>
-        <w:t xml:space="preserve">Sites with observed scores above the upper limit of the reach expectation as</w:t>
-      </w:r>
-      <w:r>
-        <w:t xml:space="preserve"> </w:t>
-      </w:r>
-      <w:r>
-        <w:t xml:space="preserve">“</w:t>
-      </w:r>
-      <w:r>
-        <w:t xml:space="preserve">over-performing</w:t>
-      </w:r>
-      <w:r>
-        <w:t xml:space="preserve">”</w:t>
-      </w:r>
-      <w:r>
-        <w:t xml:space="preserve"> </w:t>
-      </w:r>
-      <w:r>
-        <w:t xml:space="preserve">and sites below the lower limit as</w:t>
-      </w:r>
-      <w:r>
-        <w:t xml:space="preserve"> </w:t>
-      </w:r>
-      <w:r>
-        <w:t xml:space="preserve">“</w:t>
-      </w:r>
-      <w:r>
-        <w:t xml:space="preserve">under-performing</w:t>
-      </w:r>
-      <w:r>
-        <w:t xml:space="preserve">”</w:t>
-      </w:r>
-      <w:r>
-        <w:t xml:space="preserve">, within range as</w:t>
-      </w:r>
-      <w:r>
-        <w:t xml:space="preserve"> </w:t>
-      </w:r>
-      <w:r>
-        <w:t xml:space="preserve">“</w:t>
-      </w:r>
-      <w:r>
-        <w:t xml:space="preserve">expected</w:t>
-      </w:r>
-      <w:r>
-        <w:t xml:space="preserve">”</w:t>
-      </w:r>
-    </w:p>
-    <w:p>
-      <w:pPr>
-        <w:pStyle w:val="Compact"/>
-        <w:numPr>
-          <w:numId w:val="1014"/>
-          <w:ilvl w:val="1"/>
-        </w:numPr>
-      </w:pPr>
-      <w:r>
-        <w:t xml:space="preserve">Identified for each of four reach classications</w:t>
-      </w:r>
-    </w:p>
-    <w:p>
-      <w:pPr>
-        <w:pStyle w:val="Compact"/>
-        <w:numPr>
-          <w:numId w:val="1014"/>
-          <w:ilvl w:val="1"/>
-        </w:numPr>
-      </w:pPr>
-      <w:r>
-        <w:t xml:space="preserve">Further identified based on location to CSCI threshold to define</w:t>
-      </w:r>
-      <w:r>
-        <w:t xml:space="preserve"> </w:t>
-      </w:r>
-      <w:r>
-        <w:t xml:space="preserve">“</w:t>
-      </w:r>
-      <w:r>
-        <w:t xml:space="preserve">types</w:t>
-      </w:r>
-      <w:r>
-        <w:t xml:space="preserve">”</w:t>
-      </w:r>
-      <w:r>
-        <w:t xml:space="preserve"> </w:t>
-      </w:r>
-      <w:r>
-        <w:t xml:space="preserve">to prioritize</w:t>
-      </w:r>
-    </w:p>
-    <w:p>
-      <w:pPr>
-        <w:pStyle w:val="Compact"/>
-        <w:numPr>
-          <w:numId w:val="1011"/>
-          <w:ilvl w:val="0"/>
-        </w:numPr>
-      </w:pPr>
-      <w:r>
-        <w:t xml:space="preserve">Stakeholder process to assign management priorities by site types</w:t>
+        <w:t xml:space="preserve">Stakeholder process to assign management priorities by site types - observed scores in relation to stream class, performance, and CSCI threshol defines how a site is prioritized, also based on management interest (monitoring, permitting, etc.)</w:t>
       </w:r>
     </w:p>
     <w:p>
@@ -1011,7 +938,7 @@
     <w:p>
       <w:pPr>
         <w:numPr>
-          <w:numId w:val="1015"/>
+          <w:numId w:val="1012"/>
           <w:ilvl w:val="0"/>
         </w:numPr>
       </w:pPr>
@@ -1022,7 +949,7 @@
     <w:p>
       <w:pPr>
         <w:numPr>
-          <w:numId w:val="1015"/>
+          <w:numId w:val="1012"/>
           <w:ilvl w:val="0"/>
         </w:numPr>
       </w:pPr>
@@ -1043,7 +970,7 @@
     <w:p>
       <w:pPr>
         <w:numPr>
-          <w:numId w:val="1016"/>
+          <w:numId w:val="1013"/>
           <w:ilvl w:val="0"/>
         </w:numPr>
       </w:pPr>
@@ -1054,7 +981,7 @@
     <w:p>
       <w:pPr>
         <w:numPr>
-          <w:numId w:val="1016"/>
+          <w:numId w:val="1013"/>
           <w:ilvl w:val="0"/>
         </w:numPr>
       </w:pPr>
@@ -1065,7 +992,7 @@
     <w:p>
       <w:pPr>
         <w:numPr>
-          <w:numId w:val="1016"/>
+          <w:numId w:val="1013"/>
           <w:ilvl w:val="0"/>
         </w:numPr>
       </w:pPr>
@@ -1114,7 +1041,7 @@
     <w:p>
       <w:pPr>
         <w:numPr>
-          <w:numId w:val="1017"/>
+          <w:numId w:val="1014"/>
           <w:ilvl w:val="0"/>
         </w:numPr>
       </w:pPr>
@@ -1125,7 +1052,7 @@
     <w:p>
       <w:pPr>
         <w:numPr>
-          <w:numId w:val="1017"/>
+          <w:numId w:val="1014"/>
           <w:ilvl w:val="0"/>
         </w:numPr>
       </w:pPr>
@@ -1163,7 +1090,7 @@
     <w:p>
       <w:pPr>
         <w:numPr>
-          <w:numId w:val="1018"/>
+          <w:numId w:val="1015"/>
           <w:ilvl w:val="0"/>
         </w:numPr>
       </w:pPr>
@@ -1174,7 +1101,7 @@
     <w:p>
       <w:pPr>
         <w:numPr>
-          <w:numId w:val="1018"/>
+          <w:numId w:val="1015"/>
           <w:ilvl w:val="0"/>
         </w:numPr>
       </w:pPr>
@@ -1229,7 +1156,7 @@
     <w:p>
       <w:pPr>
         <w:numPr>
-          <w:numId w:val="1019"/>
+          <w:numId w:val="1016"/>
           <w:ilvl w:val="0"/>
         </w:numPr>
       </w:pPr>
@@ -1240,12 +1167,12 @@
     <w:p>
       <w:pPr>
         <w:numPr>
-          <w:numId w:val="1019"/>
+          <w:numId w:val="1016"/>
           <w:ilvl w:val="0"/>
         </w:numPr>
       </w:pPr>
       <w:r>
-        <w:t xml:space="preserve">SGR application - where do priorities change? Do overall patterns remain?</w:t>
+        <w:t xml:space="preserve">SGR application - where do priorities change related to which variables the model is most sensitive to? Do overall patterns remain?</w:t>
       </w:r>
     </w:p>
     <w:p>
@@ -1278,7 +1205,7 @@
     <w:p>
       <w:pPr>
         <w:numPr>
-          <w:numId w:val="1020"/>
+          <w:numId w:val="1017"/>
           <w:ilvl w:val="0"/>
         </w:numPr>
       </w:pPr>
@@ -1289,7 +1216,7 @@
     <w:p>
       <w:pPr>
         <w:numPr>
-          <w:numId w:val="1020"/>
+          <w:numId w:val="1017"/>
           <w:ilvl w:val="0"/>
         </w:numPr>
       </w:pPr>
@@ -1300,7 +1227,7 @@
     <w:p>
       <w:pPr>
         <w:numPr>
-          <w:numId w:val="1020"/>
+          <w:numId w:val="1017"/>
           <w:ilvl w:val="0"/>
         </w:numPr>
       </w:pPr>
@@ -1339,12 +1266,156 @@
       <w:pPr>
         <w:pStyle w:val="Compact"/>
         <w:numPr>
+          <w:numId w:val="1018"/>
+          <w:ilvl w:val="0"/>
+        </w:numPr>
+      </w:pPr>
+      <w:r>
+        <w:t xml:space="preserve">What is the value of identifying constrained channels?</w:t>
+      </w:r>
+    </w:p>
+    <w:p>
+      <w:pPr>
+        <w:pStyle w:val="Compact"/>
+        <w:numPr>
+          <w:numId w:val="1019"/>
+          <w:ilvl w:val="1"/>
+        </w:numPr>
+      </w:pPr>
+      <w:r>
+        <w:t xml:space="preserve">Identification of constrained channels allows us to determine how best to spend limited resources and to focus on reaches where we have a decent chance of improving the biological condition.</w:t>
+      </w:r>
+    </w:p>
+    <w:p>
+      <w:pPr>
+        <w:pStyle w:val="Compact"/>
+        <w:numPr>
+          <w:numId w:val="1019"/>
+          <w:ilvl w:val="1"/>
+        </w:numPr>
+      </w:pPr>
+      <w:r>
+        <w:t xml:space="preserve">Use of more data to develop context of assessment</w:t>
+      </w:r>
+    </w:p>
+    <w:p>
+      <w:pPr>
+        <w:pStyle w:val="Compact"/>
+        <w:numPr>
+          <w:numId w:val="1019"/>
+          <w:ilvl w:val="1"/>
+        </w:numPr>
+      </w:pPr>
+      <w:r>
+        <w:t xml:space="preserve">Targeted management for desired outcomes</w:t>
+      </w:r>
+    </w:p>
+    <w:p>
+      <w:pPr>
+        <w:pStyle w:val="Compact"/>
+        <w:numPr>
+          <w:numId w:val="1019"/>
+          <w:ilvl w:val="1"/>
+        </w:numPr>
+      </w:pPr>
+      <w:r>
+        <w:t xml:space="preserve">Informing decisions about future monitoring (i.e., prioritize future monitoring locations)</w:t>
+      </w:r>
+    </w:p>
+    <w:p>
+      <w:pPr>
+        <w:pStyle w:val="Compact"/>
+        <w:numPr>
+          <w:numId w:val="1018"/>
+          <w:ilvl w:val="0"/>
+        </w:numPr>
+      </w:pPr>
+      <w:r>
+        <w:t xml:space="preserve">What is useful about our approach compared to alternatives?</w:t>
+      </w:r>
+    </w:p>
+    <w:p>
+      <w:pPr>
+        <w:pStyle w:val="Compact"/>
+        <w:numPr>
+          <w:numId w:val="1020"/>
+          <w:ilvl w:val="1"/>
+        </w:numPr>
+      </w:pPr>
+      <w:r>
+        <w:t xml:space="preserve">Field-based methods to identify constrained channels vs. landscape modelling</w:t>
+      </w:r>
+    </w:p>
+    <w:p>
+      <w:pPr>
+        <w:pStyle w:val="Compact"/>
+        <w:numPr>
+          <w:numId w:val="1020"/>
+          <w:ilvl w:val="1"/>
+        </w:numPr>
+      </w:pPr>
+      <w:r>
+        <w:t xml:space="preserve">Related directly to biological condition and regulatory standards</w:t>
+      </w:r>
+    </w:p>
+    <w:p>
+      <w:pPr>
+        <w:pStyle w:val="Compact"/>
+        <w:numPr>
+          <w:numId w:val="1020"/>
+          <w:ilvl w:val="1"/>
+        </w:numPr>
+      </w:pPr>
+      <w:r>
+        <w:t xml:space="preserve">Results are widely corraborated by other landscape studies - land use is big determinant of macroinvert assemblage</w:t>
+      </w:r>
+    </w:p>
+    <w:p>
+      <w:pPr>
+        <w:pStyle w:val="Compact"/>
+        <w:numPr>
+          <w:numId w:val="1018"/>
+          <w:ilvl w:val="0"/>
+        </w:numPr>
+      </w:pPr>
+      <w:r>
+        <w:t xml:space="preserve">What contributed to our success in defining priorities?</w:t>
+      </w:r>
+    </w:p>
+    <w:p>
+      <w:pPr>
+        <w:pStyle w:val="Compact"/>
+        <w:numPr>
           <w:numId w:val="1021"/>
+          <w:ilvl w:val="1"/>
+        </w:numPr>
+      </w:pPr>
+      <w:r>
+        <w:t xml:space="preserve">Stakeholder involvement guided process, contributed to achieving goals</w:t>
+      </w:r>
+    </w:p>
+    <w:p>
+      <w:pPr>
+        <w:pStyle w:val="Compact"/>
+        <w:numPr>
+          <w:numId w:val="1021"/>
+          <w:ilvl w:val="1"/>
+        </w:numPr>
+      </w:pPr>
+      <w:r>
+        <w:t xml:space="preserve">An interactive/iterative approach was used - we provided tools to facilitate (web apps) and we did not assume priorities</w:t>
+      </w:r>
+    </w:p>
+    <w:p>
+      <w:pPr>
+        <w:pStyle w:val="Compact"/>
+        <w:numPr>
+          <w:numId w:val="1018"/>
           <w:ilvl w:val="0"/>
         </w:numPr>
       </w:pPr>
       <w:r>
-        <w:t xml:space="preserve">What is the value of identifying constrained channels?</w:t>
+        <w:t xml:space="preserve">Caveats of our aproach</w:t>
       </w:r>
     </w:p>
     <w:p>
@@ -1356,7 +1427,7 @@
         </w:numPr>
       </w:pPr>
       <w:r>
-        <w:t xml:space="preserve">Use of more data to develop context of assessment</w:t>
+        <w:t xml:space="preserve">What do priorities really mean? Depends on your interests, needs, values, etc.</w:t>
       </w:r>
     </w:p>
     <w:p>
@@ -1368,19 +1439,43 @@
         </w:numPr>
       </w:pPr>
       <w:r>
-        <w:t xml:space="preserve">Targeted management for desired outcomes</w:t>
-      </w:r>
-    </w:p>
-    <w:p>
-      <w:pPr>
-        <w:pStyle w:val="Compact"/>
-        <w:numPr>
-          <w:numId w:val="1021"/>
+        <w:t xml:space="preserve">Constrained may not always mean constrained - CSCI vs other biological indicators</w:t>
+      </w:r>
+    </w:p>
+    <w:p>
+      <w:pPr>
+        <w:pStyle w:val="Compact"/>
+        <w:numPr>
+          <w:numId w:val="1022"/>
+          <w:ilvl w:val="1"/>
+        </w:numPr>
+      </w:pPr>
+      <w:r>
+        <w:t xml:space="preserve">Site-specific approaches are warranted in certain cases</w:t>
+      </w:r>
+    </w:p>
+    <w:p>
+      <w:pPr>
+        <w:pStyle w:val="Compact"/>
+        <w:numPr>
+          <w:numId w:val="1022"/>
+          <w:ilvl w:val="1"/>
+        </w:numPr>
+      </w:pPr>
+      <w:r>
+        <w:t xml:space="preserve">Changing certainty or CSCI treshold - mechanistic effects and implications. Don’t cook the books.</w:t>
+      </w:r>
+    </w:p>
+    <w:p>
+      <w:pPr>
+        <w:pStyle w:val="Compact"/>
+        <w:numPr>
+          <w:numId w:val="1018"/>
           <w:ilvl w:val="0"/>
         </w:numPr>
       </w:pPr>
       <w:r>
-        <w:t xml:space="preserve">What is useful about our approach compared to alternatives?</w:t>
+        <w:t xml:space="preserve">Future work</w:t>
       </w:r>
     </w:p>
     <w:p>
@@ -1392,7 +1487,7 @@
         </w:numPr>
       </w:pPr>
       <w:r>
-        <w:t xml:space="preserve">Field-based methods to identify modified channels vs. landscape modelling</w:t>
+        <w:t xml:space="preserve">Ability to link with other assessment tools besides CSCI</w:t>
       </w:r>
     </w:p>
     <w:p>
@@ -1404,7 +1499,7 @@
         </w:numPr>
       </w:pPr>
       <w:r>
-        <w:t xml:space="preserve">Related directly to biological condition and regulatory standards</w:t>
+        <w:t xml:space="preserve">Link with engineered channels study</w:t>
       </w:r>
     </w:p>
     <w:p>
@@ -1416,139 +1511,19 @@
         </w:numPr>
       </w:pPr>
       <w:r>
-        <w:t xml:space="preserve">Results are widely corraborated by other landscape studies - land use is big determinant of macroinvert assemblage</w:t>
-      </w:r>
-    </w:p>
-    <w:p>
-      <w:pPr>
-        <w:pStyle w:val="Compact"/>
-        <w:numPr>
-          <w:numId w:val="1021"/>
-          <w:ilvl w:val="0"/>
-        </w:numPr>
-      </w:pPr>
-      <w:r>
-        <w:t xml:space="preserve">What contributed to our success in defining priorities?</w:t>
-      </w:r>
-    </w:p>
-    <w:p>
-      <w:pPr>
-        <w:pStyle w:val="Compact"/>
-        <w:numPr>
-          <w:numId w:val="1024"/>
+        <w:t xml:space="preserve">Priorities statewide</w:t>
+      </w:r>
+    </w:p>
+    <w:p>
+      <w:pPr>
+        <w:pStyle w:val="Compact"/>
+        <w:numPr>
+          <w:numId w:val="1023"/>
           <w:ilvl w:val="1"/>
         </w:numPr>
       </w:pPr>
       <w:r>
-        <w:t xml:space="preserve">Stakeholder involvement guided process, contributed to achieving goals</w:t>
-      </w:r>
-    </w:p>
-    <w:p>
-      <w:pPr>
-        <w:pStyle w:val="Compact"/>
-        <w:numPr>
-          <w:numId w:val="1024"/>
-          <w:ilvl w:val="1"/>
-        </w:numPr>
-      </w:pPr>
-      <w:r>
-        <w:t xml:space="preserve">An interactive/iterative approach was used - we provided tools to facilitate (web apps) and we did not assume priorities</w:t>
-      </w:r>
-    </w:p>
-    <w:p>
-      <w:pPr>
-        <w:pStyle w:val="Compact"/>
-        <w:numPr>
-          <w:numId w:val="1021"/>
-          <w:ilvl w:val="0"/>
-        </w:numPr>
-      </w:pPr>
-      <w:r>
-        <w:t xml:space="preserve">Caveats of our aproach</w:t>
-      </w:r>
-    </w:p>
-    <w:p>
-      <w:pPr>
-        <w:pStyle w:val="Compact"/>
-        <w:numPr>
-          <w:numId w:val="1025"/>
-          <w:ilvl w:val="1"/>
-        </w:numPr>
-      </w:pPr>
-      <w:r>
-        <w:t xml:space="preserve">What do priorities really mean? Depends on your interests, needs, values, etc.</w:t>
-      </w:r>
-    </w:p>
-    <w:p>
-      <w:pPr>
-        <w:pStyle w:val="Compact"/>
-        <w:numPr>
-          <w:numId w:val="1025"/>
-          <w:ilvl w:val="1"/>
-        </w:numPr>
-      </w:pPr>
-      <w:r>
-        <w:t xml:space="preserve">Constrained may not always mean constrained - CSCI vs other biological indicators</w:t>
-      </w:r>
-    </w:p>
-    <w:p>
-      <w:pPr>
-        <w:pStyle w:val="Compact"/>
-        <w:numPr>
-          <w:numId w:val="1025"/>
-          <w:ilvl w:val="1"/>
-        </w:numPr>
-      </w:pPr>
-      <w:r>
-        <w:t xml:space="preserve">Site-specific approaches are warranted in certain cases</w:t>
-      </w:r>
-    </w:p>
-    <w:p>
-      <w:pPr>
-        <w:pStyle w:val="Compact"/>
-        <w:numPr>
-          <w:numId w:val="1025"/>
-          <w:ilvl w:val="1"/>
-        </w:numPr>
-      </w:pPr>
-      <w:r>
-        <w:t xml:space="preserve">Changing certainty or CSCI treshold - mechanistic effects and implications. Don’t cook the books.</w:t>
-      </w:r>
-    </w:p>
-    <w:p>
-      <w:pPr>
-        <w:pStyle w:val="Compact"/>
-        <w:numPr>
-          <w:numId w:val="1021"/>
-          <w:ilvl w:val="0"/>
-        </w:numPr>
-      </w:pPr>
-      <w:r>
-        <w:t xml:space="preserve">Future work</w:t>
-      </w:r>
-    </w:p>
-    <w:p>
-      <w:pPr>
-        <w:pStyle w:val="Compact"/>
-        <w:numPr>
-          <w:numId w:val="1026"/>
-          <w:ilvl w:val="1"/>
-        </w:numPr>
-      </w:pPr>
-      <w:r>
-        <w:t xml:space="preserve">Link with engineered channels study</w:t>
-      </w:r>
-    </w:p>
-    <w:p>
-      <w:pPr>
-        <w:pStyle w:val="Compact"/>
-        <w:numPr>
-          <w:numId w:val="1026"/>
-          <w:ilvl w:val="1"/>
-        </w:numPr>
-      </w:pPr>
-      <w:r>
-        <w:t xml:space="preserve">Priorities statewide, application to larger regions possible (national-scale)</w:t>
+        <w:t xml:space="preserve">Application to larger regions possible (national-scale), or how it can be applied in other areas</w:t>
       </w:r>
     </w:p>
     <w:p>
@@ -2087,7 +2062,7 @@
     </w:lvl>
   </w:abstractNum>
   <w:abstractNum w:abstractNumId="990">
-    <w:nsid w:val="9ba36cce"/>
+    <w:nsid w:val="3c9bbecb"/>
     <w:multiLevelType w:val="multilevel"/>
     <w:lvl w:ilvl="0">
       <w:numFmt w:val="bullet"/>
@@ -2168,7 +2143,7 @@
     </w:lvl>
   </w:abstractNum>
   <w:abstractNum w:abstractNumId="991">
-    <w:nsid w:val="82a8c87b"/>
+    <w:nsid w:val="c6f2c05a"/>
     <w:multiLevelType w:val="multilevel"/>
     <w:lvl w:ilvl="0">
       <w:numFmt w:val="bullet"/>
@@ -2357,15 +2332,6 @@
     <w:abstractNumId w:val="991"/>
   </w:num>
   <w:num w:numId="1023">
-    <w:abstractNumId w:val="991"/>
-  </w:num>
-  <w:num w:numId="1024">
-    <w:abstractNumId w:val="991"/>
-  </w:num>
-  <w:num w:numId="1025">
-    <w:abstractNumId w:val="991"/>
-  </w:num>
-  <w:num w:numId="1026">
     <w:abstractNumId w:val="991"/>
   </w:num>
 </w:numbering>

</xml_diff>